<commit_message>
feat: add style underline
</commit_message>
<xml_diff>
--- a/测试模板协议.docx
+++ b/测试模板协议.docx
@@ -6,7 +6,6 @@
       <w:pPr>
         <w:jc w:val="center"/>
       </w:pPr>
-      <w:bookmarkStart w:id="0" w:name="_GoBack"/>
       <w:r>
         <w:rPr>
           <w:rFonts w:hint="eastAsia"/>
@@ -15,9 +14,9 @@
           <w:sz w:val="24"/>
           <w:szCs w:val="24"/>
         </w:rPr>
-        <w:t>测试</w:t>
-      </w:r>
-      <w:bookmarkEnd w:id="0"/>
+        <w:t>测试模</w:t>
+      </w:r>
+      <w:proofErr w:type="gramStart"/>
       <w:r>
         <w:rPr>
           <w:rFonts w:hint="eastAsia"/>
@@ -26,19 +25,18 @@
           <w:sz w:val="24"/>
           <w:szCs w:val="24"/>
         </w:rPr>
-        <w:t>模</w:t>
-      </w:r>
-      <w:proofErr w:type="gramStart"/>
-      <w:r>
-        <w:rPr>
-          <w:rFonts w:hint="eastAsia"/>
+        <w:t>版</w:t>
+      </w:r>
+      <w:r>
+        <w:rPr>
           <w:b/>
           <w:bCs/>
           <w:sz w:val="24"/>
           <w:szCs w:val="24"/>
         </w:rPr>
-        <w:t>版</w:t>
-      </w:r>
+        <w:t>用户</w:t>
+      </w:r>
+      <w:proofErr w:type="gramEnd"/>
       <w:r>
         <w:rPr>
           <w:b/>
@@ -46,16 +44,6 @@
           <w:sz w:val="24"/>
           <w:szCs w:val="24"/>
         </w:rPr>
-        <w:t>用户</w:t>
-      </w:r>
-      <w:proofErr w:type="gramEnd"/>
-      <w:r>
-        <w:rPr>
-          <w:b/>
-          <w:bCs/>
-          <w:sz w:val="24"/>
-          <w:szCs w:val="24"/>
-        </w:rPr>
         <w:t>服务协议</w:t>
       </w:r>
     </w:p>
@@ -163,11 +151,6 @@
     </w:p>
     <w:p/>
     <w:p>
-      <w:pPr>
-        <w:rPr>
-          <w:rFonts w:hint="eastAsia"/>
-        </w:rPr>
-      </w:pPr>
       <w:r>
         <w:t>一、协议相关术语定</w:t>
       </w:r>
@@ -175,10 +158,7 @@
     <w:p/>
     <w:p>
       <w:r>
-        <w:t>本《</w:t>
-      </w:r>
-      <w:r>
-        <w:t>协议》是您（以下也称</w:t>
+        <w:t>本《协议》是您（以下也称</w:t>
       </w:r>
       <w:r>
         <w:t>“</w:t>
@@ -305,7 +285,6 @@
     <w:p>
       <w:pPr>
         <w:rPr>
-          <w:rFonts w:hint="eastAsia"/>
           <w:b/>
           <w:bCs/>
         </w:rPr>
@@ -368,7 +347,6 @@
     <w:p>
       <w:pPr>
         <w:rPr>
-          <w:rFonts w:hint="eastAsia"/>
           <w:b/>
         </w:rPr>
       </w:pPr>
@@ -386,6 +364,108 @@
         </w:rPr>
         <w:t xml:space="preserve"> </w:t>
       </w:r>
+    </w:p>
+    <w:p>
+      <w:pPr>
+        <w:rPr>
+          <w:b/>
+        </w:rPr>
+      </w:pPr>
+    </w:p>
+    <w:p>
+      <w:pPr>
+        <w:rPr>
+          <w:b/>
+          <w:u w:val="single"/>
+        </w:rPr>
+      </w:pPr>
+      <w:r>
+        <w:rPr>
+          <w:rFonts w:hint="eastAsia"/>
+          <w:b/>
+          <w:u w:val="single"/>
+        </w:rPr>
+        <w:t>这是下划线</w:t>
+      </w:r>
+      <w:bookmarkStart w:id="0" w:name="_GoBack"/>
+      <w:bookmarkEnd w:id="0"/>
+    </w:p>
+    <w:p>
+      <w:pPr>
+        <w:jc w:val="center"/>
+        <w:rPr>
+          <w:rFonts w:hint="eastAsia"/>
+          <w:b/>
+          <w:u w:val="single"/>
+        </w:rPr>
+      </w:pPr>
+      <w:r>
+        <w:rPr>
+          <w:rFonts w:hint="eastAsia"/>
+          <w:b/>
+          <w:u w:val="single"/>
+        </w:rPr>
+        <w:t>这是</w:t>
+      </w:r>
+      <w:r>
+        <w:rPr>
+          <w:rFonts w:hint="eastAsia"/>
+          <w:b/>
+          <w:u w:val="single"/>
+        </w:rPr>
+        <w:t>居中</w:t>
+      </w:r>
+      <w:r>
+        <w:rPr>
+          <w:rFonts w:hint="eastAsia"/>
+          <w:b/>
+          <w:u w:val="single"/>
+        </w:rPr>
+        <w:t>下划线</w:t>
+      </w:r>
+    </w:p>
+    <w:p>
+      <w:pPr>
+        <w:jc w:val="right"/>
+        <w:rPr>
+          <w:rFonts w:hint="eastAsia"/>
+          <w:b/>
+          <w:u w:val="single"/>
+        </w:rPr>
+      </w:pPr>
+      <w:r>
+        <w:rPr>
+          <w:rFonts w:hint="eastAsia"/>
+          <w:b/>
+          <w:u w:val="single"/>
+        </w:rPr>
+        <w:t>这是</w:t>
+      </w:r>
+      <w:r>
+        <w:rPr>
+          <w:rFonts w:hint="eastAsia"/>
+          <w:b/>
+          <w:u w:val="single"/>
+        </w:rPr>
+        <w:t>右对齐</w:t>
+      </w:r>
+      <w:r>
+        <w:rPr>
+          <w:rFonts w:hint="eastAsia"/>
+          <w:b/>
+          <w:u w:val="single"/>
+        </w:rPr>
+        <w:t>下划线</w:t>
+      </w:r>
+    </w:p>
+    <w:p>
+      <w:pPr>
+        <w:rPr>
+          <w:rFonts w:hint="eastAsia"/>
+          <w:b/>
+          <w:u w:val="single"/>
+        </w:rPr>
+      </w:pPr>
     </w:p>
     <w:p>
       <w:pPr>
@@ -396,11 +476,6 @@
       </w:pPr>
     </w:p>
     <w:p>
-      <w:pPr>
-        <w:rPr>
-          <w:rFonts w:hint="eastAsia"/>
-        </w:rPr>
-      </w:pPr>
       <w:r>
         <w:rPr>
           <w:rFonts w:hint="eastAsia"/>

</xml_diff>

<commit_message>
fix: add table style
</commit_message>
<xml_diff>
--- a/测试模板协议.docx
+++ b/测试模板协议.docx
@@ -387,14 +387,11 @@
         </w:rPr>
         <w:t>这是下划线</w:t>
       </w:r>
-      <w:bookmarkStart w:id="0" w:name="_GoBack"/>
-      <w:bookmarkEnd w:id="0"/>
     </w:p>
     <w:p>
       <w:pPr>
         <w:jc w:val="center"/>
         <w:rPr>
-          <w:rFonts w:hint="eastAsia"/>
           <w:b/>
           <w:u w:val="single"/>
         </w:rPr>
@@ -428,7 +425,6 @@
       <w:pPr>
         <w:jc w:val="right"/>
         <w:rPr>
-          <w:rFonts w:hint="eastAsia"/>
           <w:b/>
           <w:u w:val="single"/>
         </w:rPr>
@@ -461,7 +457,6 @@
     <w:p>
       <w:pPr>
         <w:rPr>
-          <w:rFonts w:hint="eastAsia"/>
           <w:b/>
           <w:u w:val="single"/>
         </w:rPr>
@@ -487,6 +482,127 @@
         <w:t>yyyyyyy</w:t>
       </w:r>
       <w:proofErr w:type="spellEnd"/>
+    </w:p>
+    <w:p/>
+    <w:tbl>
+      <w:tblPr>
+        <w:tblStyle w:val="a6"/>
+        <w:tblW w:w="0" w:type="auto"/>
+        <w:tblLook w:val="04A0" w:firstRow="1" w:lastRow="0" w:firstColumn="1" w:lastColumn="0" w:noHBand="0" w:noVBand="1"/>
+      </w:tblPr>
+      <w:tblGrid>
+        <w:gridCol w:w="4148"/>
+        <w:gridCol w:w="4148"/>
+      </w:tblGrid>
+      <w:tr>
+        <w:tc>
+          <w:tcPr>
+            <w:tcW w:w="4148" w:type="dxa"/>
+          </w:tcPr>
+          <w:p>
+            <w:pPr>
+              <w:rPr>
+                <w:rFonts w:hint="eastAsia"/>
+              </w:rPr>
+            </w:pPr>
+            <w:r>
+              <w:rPr>
+                <w:rFonts w:hint="eastAsia"/>
+              </w:rPr>
+              <w:t>表格</w:t>
+            </w:r>
+            <w:r>
+              <w:rPr>
+                <w:rFonts w:hint="eastAsia"/>
+              </w:rPr>
+              <w:t>1</w:t>
+            </w:r>
+          </w:p>
+        </w:tc>
+        <w:tc>
+          <w:tcPr>
+            <w:tcW w:w="4148" w:type="dxa"/>
+          </w:tcPr>
+          <w:p>
+            <w:pPr>
+              <w:rPr>
+                <w:rFonts w:hint="eastAsia"/>
+              </w:rPr>
+            </w:pPr>
+            <w:r>
+              <w:rPr>
+                <w:rFonts w:hint="eastAsia"/>
+              </w:rPr>
+              <w:t>表格</w:t>
+            </w:r>
+            <w:r>
+              <w:rPr>
+                <w:rFonts w:hint="eastAsia"/>
+              </w:rPr>
+              <w:t>2</w:t>
+            </w:r>
+          </w:p>
+        </w:tc>
+      </w:tr>
+      <w:tr>
+        <w:tc>
+          <w:tcPr>
+            <w:tcW w:w="4148" w:type="dxa"/>
+          </w:tcPr>
+          <w:p>
+            <w:pPr>
+              <w:rPr>
+                <w:rFonts w:hint="eastAsia"/>
+              </w:rPr>
+            </w:pPr>
+            <w:r>
+              <w:rPr>
+                <w:rFonts w:hint="eastAsia"/>
+              </w:rPr>
+              <w:t>表格</w:t>
+            </w:r>
+            <w:r>
+              <w:rPr>
+                <w:rFonts w:hint="eastAsia"/>
+              </w:rPr>
+              <w:t>3</w:t>
+            </w:r>
+          </w:p>
+        </w:tc>
+        <w:tc>
+          <w:tcPr>
+            <w:tcW w:w="4148" w:type="dxa"/>
+          </w:tcPr>
+          <w:p>
+            <w:pPr>
+              <w:rPr>
+                <w:rFonts w:hint="eastAsia"/>
+              </w:rPr>
+            </w:pPr>
+            <w:r>
+              <w:rPr>
+                <w:rFonts w:hint="eastAsia"/>
+              </w:rPr>
+              <w:t>表格</w:t>
+            </w:r>
+            <w:r>
+              <w:rPr>
+                <w:rFonts w:hint="eastAsia"/>
+              </w:rPr>
+              <w:t>4</w:t>
+            </w:r>
+          </w:p>
+        </w:tc>
+      </w:tr>
+    </w:tbl>
+    <w:p>
+      <w:pPr>
+        <w:rPr>
+          <w:rFonts w:hint="eastAsia"/>
+        </w:rPr>
+      </w:pPr>
+      <w:bookmarkStart w:id="0" w:name="_GoBack"/>
+      <w:bookmarkEnd w:id="0"/>
     </w:p>
     <w:sectPr>
       <w:pgSz w:w="11906" w:h="16838"/>
@@ -1015,6 +1131,21 @@
       <w:ind w:firstLineChars="200" w:firstLine="420"/>
     </w:pPr>
   </w:style>
+  <w:style w:type="table" w:styleId="a6">
+    <w:name w:val="Table Grid"/>
+    <w:basedOn w:val="a1"/>
+    <w:rsid w:val="00817051"/>
+    <w:tblPr>
+      <w:tblBorders>
+        <w:top w:val="single" w:sz="4" w:space="0" w:color="auto"/>
+        <w:left w:val="single" w:sz="4" w:space="0" w:color="auto"/>
+        <w:bottom w:val="single" w:sz="4" w:space="0" w:color="auto"/>
+        <w:right w:val="single" w:sz="4" w:space="0" w:color="auto"/>
+        <w:insideH w:val="single" w:sz="4" w:space="0" w:color="auto"/>
+        <w:insideV w:val="single" w:sz="4" w:space="0" w:color="auto"/>
+      </w:tblBorders>
+    </w:tblPr>
+  </w:style>
 </w:styles>
 </file>
 

</xml_diff>